<commit_message>
Stores, categories, forms, requirements.txt
</commit_message>
<xml_diff>
--- a/Tasks.docx
+++ b/Tasks.docx
@@ -142,10 +142,14 @@
         </w:numPr>
         <w:bidi w:val="0"/>
         <w:jc w:val="left"/>
-        <w:rPr/>
-      </w:pPr>
-      <w:r>
-        <w:rPr/>
+        <w:rPr>
+          <w:strike/>
+        </w:rPr>
+      </w:pPr>
+      <w:r>
+        <w:rPr>
+          <w:strike/>
+        </w:rPr>
         <w:t xml:space="preserve">Создание </w:t>
       </w:r>
     </w:p>
@@ -158,10 +162,14 @@
         </w:numPr>
         <w:bidi w:val="0"/>
         <w:jc w:val="left"/>
-        <w:rPr/>
-      </w:pPr>
-      <w:r>
-        <w:rPr/>
+        <w:rPr>
+          <w:strike/>
+        </w:rPr>
+      </w:pPr>
+      <w:r>
+        <w:rPr>
+          <w:strike/>
+        </w:rPr>
         <w:t>Удаление</w:t>
       </w:r>
     </w:p>
@@ -174,10 +182,14 @@
         </w:numPr>
         <w:bidi w:val="0"/>
         <w:jc w:val="left"/>
-        <w:rPr/>
-      </w:pPr>
-      <w:r>
-        <w:rPr/>
+        <w:rPr>
+          <w:strike/>
+        </w:rPr>
+      </w:pPr>
+      <w:r>
+        <w:rPr>
+          <w:strike/>
+        </w:rPr>
         <w:t>Обновление</w:t>
       </w:r>
     </w:p>
@@ -302,10 +314,14 @@
         </w:numPr>
         <w:bidi w:val="0"/>
         <w:jc w:val="left"/>
-        <w:rPr/>
-      </w:pPr>
-      <w:r>
-        <w:rPr/>
+        <w:rPr>
+          <w:strike/>
+        </w:rPr>
+      </w:pPr>
+      <w:r>
+        <w:rPr>
+          <w:strike/>
+        </w:rPr>
         <w:t xml:space="preserve">Создание </w:t>
       </w:r>
     </w:p>
@@ -318,10 +334,14 @@
         </w:numPr>
         <w:bidi w:val="0"/>
         <w:jc w:val="left"/>
-        <w:rPr/>
-      </w:pPr>
-      <w:r>
-        <w:rPr/>
+        <w:rPr>
+          <w:strike/>
+        </w:rPr>
+      </w:pPr>
+      <w:r>
+        <w:rPr>
+          <w:strike/>
+        </w:rPr>
         <w:t>Удаление</w:t>
       </w:r>
     </w:p>
@@ -334,10 +354,14 @@
         </w:numPr>
         <w:bidi w:val="0"/>
         <w:jc w:val="left"/>
-        <w:rPr/>
-      </w:pPr>
-      <w:r>
-        <w:rPr/>
+        <w:rPr>
+          <w:strike/>
+        </w:rPr>
+      </w:pPr>
+      <w:r>
+        <w:rPr>
+          <w:strike/>
+        </w:rPr>
         <w:t>Обновление</w:t>
       </w:r>
     </w:p>
@@ -537,7 +561,7 @@
       <w:pPr>
         <w:pStyle w:val="Normal"/>
         <w:numPr>
-          <w:ilvl w:val="2"/>
+          <w:ilvl w:val="1"/>
           <w:numId w:val="1"/>
         </w:numPr>
         <w:bidi w:val="0"/>
@@ -625,6 +649,8 @@
       </w:pPr>
       <w:rPr>
         <w:rFonts w:ascii="Symbol" w:hAnsi="Symbol" w:cs="Symbol" w:hint="default"/>
+        <w:dstrike w:val="false"/>
+        <w:strike w:val="false"/>
       </w:rPr>
     </w:lvl>
     <w:lvl w:ilvl="2">

</xml_diff>

<commit_message>
Serializer output issue solved
</commit_message>
<xml_diff>
--- a/Tasks.docx
+++ b/Tasks.docx
@@ -121,15 +121,35 @@
       <w:pPr>
         <w:pStyle w:val="Normal"/>
         <w:numPr>
+          <w:ilvl w:val="2"/>
+          <w:numId w:val="1"/>
+        </w:numPr>
+        <w:bidi w:val="0"/>
+        <w:jc w:val="left"/>
+        <w:rPr/>
+      </w:pPr>
+      <w:r>
+        <w:rPr/>
+        <w:t>Разобраться с ролями покупатель/продавец</w:t>
+      </w:r>
+    </w:p>
+    <w:p>
+      <w:pPr>
+        <w:pStyle w:val="Normal"/>
+        <w:numPr>
           <w:ilvl w:val="0"/>
           <w:numId w:val="1"/>
         </w:numPr>
         <w:bidi w:val="0"/>
         <w:jc w:val="left"/>
-        <w:rPr/>
-      </w:pPr>
-      <w:r>
-        <w:rPr/>
+        <w:rPr>
+          <w:strike/>
+        </w:rPr>
+      </w:pPr>
+      <w:r>
+        <w:rPr>
+          <w:strike/>
+        </w:rPr>
         <w:t>Магазин</w:t>
       </w:r>
     </w:p>
@@ -202,27 +222,49 @@
         </w:numPr>
         <w:bidi w:val="0"/>
         <w:jc w:val="left"/>
-        <w:rPr/>
-      </w:pPr>
-      <w:r>
-        <w:rPr/>
-        <w:t>Добавление товара в магазин</w:t>
-      </w:r>
-    </w:p>
-    <w:p>
-      <w:pPr>
-        <w:pStyle w:val="Normal"/>
-        <w:numPr>
-          <w:ilvl w:val="1"/>
-          <w:numId w:val="1"/>
-        </w:numPr>
-        <w:bidi w:val="0"/>
-        <w:jc w:val="left"/>
-        <w:rPr/>
-      </w:pPr>
-      <w:r>
-        <w:rPr/>
-        <w:t>Удаление товара из магазина</w:t>
+        <w:rPr>
+          <w:strike/>
+        </w:rPr>
+      </w:pPr>
+      <w:r>
+        <w:rPr>
+          <w:strike/>
+        </w:rPr>
+        <w:t>Добавление то</w:t>
+      </w:r>
+      <w:r>
+        <w:rPr>
+          <w:strike/>
+          <w:u w:val="none"/>
+        </w:rPr>
+        <w:t>вара в магазин</w:t>
+      </w:r>
+    </w:p>
+    <w:p>
+      <w:pPr>
+        <w:pStyle w:val="Normal"/>
+        <w:numPr>
+          <w:ilvl w:val="1"/>
+          <w:numId w:val="1"/>
+        </w:numPr>
+        <w:bidi w:val="0"/>
+        <w:jc w:val="left"/>
+        <w:rPr>
+          <w:strike/>
+        </w:rPr>
+      </w:pPr>
+      <w:r>
+        <w:rPr>
+          <w:strike/>
+          <w:u w:val="none"/>
+        </w:rPr>
+        <w:t>Удаление товар</w:t>
+      </w:r>
+      <w:r>
+        <w:rPr>
+          <w:strike/>
+        </w:rPr>
+        <w:t>а из магазина</w:t>
       </w:r>
     </w:p>
     <w:p>
@@ -234,10 +276,14 @@
         </w:numPr>
         <w:bidi w:val="0"/>
         <w:jc w:val="left"/>
-        <w:rPr/>
-      </w:pPr>
-      <w:r>
-        <w:rPr/>
+        <w:rPr>
+          <w:strike/>
+        </w:rPr>
+      </w:pPr>
+      <w:r>
+        <w:rPr>
+          <w:strike/>
+        </w:rPr>
         <w:t>Категория товара</w:t>
       </w:r>
     </w:p>
@@ -250,10 +296,14 @@
         </w:numPr>
         <w:bidi w:val="0"/>
         <w:jc w:val="left"/>
-        <w:rPr/>
-      </w:pPr>
-      <w:r>
-        <w:rPr/>
+        <w:rPr>
+          <w:strike/>
+        </w:rPr>
+      </w:pPr>
+      <w:r>
+        <w:rPr>
+          <w:strike/>
+        </w:rPr>
         <w:t xml:space="preserve">Создание </w:t>
       </w:r>
     </w:p>
@@ -266,10 +316,14 @@
         </w:numPr>
         <w:bidi w:val="0"/>
         <w:jc w:val="left"/>
-        <w:rPr/>
-      </w:pPr>
-      <w:r>
-        <w:rPr/>
+        <w:rPr>
+          <w:strike/>
+        </w:rPr>
+      </w:pPr>
+      <w:r>
+        <w:rPr>
+          <w:strike/>
+        </w:rPr>
         <w:t>Удаление</w:t>
       </w:r>
     </w:p>
@@ -282,10 +336,14 @@
         </w:numPr>
         <w:bidi w:val="0"/>
         <w:jc w:val="left"/>
-        <w:rPr/>
-      </w:pPr>
-      <w:r>
-        <w:rPr/>
+        <w:rPr>
+          <w:strike/>
+        </w:rPr>
+      </w:pPr>
+      <w:r>
+        <w:rPr>
+          <w:strike/>
+        </w:rPr>
         <w:t>Обновление</w:t>
       </w:r>
     </w:p>
@@ -298,10 +356,14 @@
         </w:numPr>
         <w:bidi w:val="0"/>
         <w:jc w:val="left"/>
-        <w:rPr/>
-      </w:pPr>
-      <w:r>
-        <w:rPr/>
+        <w:rPr>
+          <w:strike/>
+        </w:rPr>
+      </w:pPr>
+      <w:r>
+        <w:rPr>
+          <w:strike/>
+        </w:rPr>
         <w:t>Товар</w:t>
       </w:r>
     </w:p>
@@ -374,10 +436,14 @@
         </w:numPr>
         <w:bidi w:val="0"/>
         <w:jc w:val="left"/>
-        <w:rPr/>
-      </w:pPr>
-      <w:r>
-        <w:rPr/>
+        <w:rPr>
+          <w:strike/>
+        </w:rPr>
+      </w:pPr>
+      <w:r>
+        <w:rPr>
+          <w:strike/>
+        </w:rPr>
         <w:t>Характеристики товара</w:t>
       </w:r>
     </w:p>
@@ -390,10 +456,14 @@
         </w:numPr>
         <w:bidi w:val="0"/>
         <w:jc w:val="left"/>
-        <w:rPr/>
-      </w:pPr>
-      <w:r>
-        <w:rPr/>
+        <w:rPr>
+          <w:strike/>
+        </w:rPr>
+      </w:pPr>
+      <w:r>
+        <w:rPr>
+          <w:strike/>
+        </w:rPr>
         <w:t xml:space="preserve">Создание </w:t>
       </w:r>
     </w:p>
@@ -406,10 +476,14 @@
         </w:numPr>
         <w:bidi w:val="0"/>
         <w:jc w:val="left"/>
-        <w:rPr/>
-      </w:pPr>
-      <w:r>
-        <w:rPr/>
+        <w:rPr>
+          <w:strike/>
+        </w:rPr>
+      </w:pPr>
+      <w:r>
+        <w:rPr>
+          <w:strike/>
+        </w:rPr>
         <w:t>Удаление</w:t>
       </w:r>
     </w:p>
@@ -422,10 +496,14 @@
         </w:numPr>
         <w:bidi w:val="0"/>
         <w:jc w:val="left"/>
-        <w:rPr/>
-      </w:pPr>
-      <w:r>
-        <w:rPr/>
+        <w:rPr>
+          <w:strike/>
+        </w:rPr>
+      </w:pPr>
+      <w:r>
+        <w:rPr>
+          <w:strike/>
+        </w:rPr>
         <w:t>Обновление</w:t>
       </w:r>
     </w:p>
@@ -470,10 +548,14 @@
         </w:numPr>
         <w:bidi w:val="0"/>
         <w:jc w:val="left"/>
-        <w:rPr/>
-      </w:pPr>
-      <w:r>
-        <w:rPr/>
+        <w:rPr>
+          <w:strike/>
+        </w:rPr>
+      </w:pPr>
+      <w:r>
+        <w:rPr>
+          <w:strike/>
+        </w:rPr>
         <w:t>Добавление товаров в заказ</w:t>
       </w:r>
     </w:p>
@@ -486,10 +568,14 @@
         </w:numPr>
         <w:bidi w:val="0"/>
         <w:jc w:val="left"/>
-        <w:rPr/>
-      </w:pPr>
-      <w:r>
-        <w:rPr/>
+        <w:rPr>
+          <w:strike/>
+        </w:rPr>
+      </w:pPr>
+      <w:r>
+        <w:rPr>
+          <w:strike/>
+        </w:rPr>
         <w:t xml:space="preserve">Проверка наличия в магазине </w:t>
       </w:r>
     </w:p>

</xml_diff>

<commit_message>
Authorization, categories via REST API
</commit_message>
<xml_diff>
--- a/Tasks.docx
+++ b/Tasks.docx
@@ -516,10 +516,14 @@
         </w:numPr>
         <w:bidi w:val="0"/>
         <w:jc w:val="left"/>
-        <w:rPr/>
-      </w:pPr>
-      <w:r>
-        <w:rPr/>
+        <w:rPr>
+          <w:strike/>
+        </w:rPr>
+      </w:pPr>
+      <w:r>
+        <w:rPr>
+          <w:strike/>
+        </w:rPr>
         <w:t>Импорт товаров из файла</w:t>
       </w:r>
     </w:p>

</xml_diff>